<commit_message>
Fremtidig arbejde.docx opdateret, med lidt gramatik
</commit_message>
<xml_diff>
--- a/Rapport/Fremtidig arbejde.docx
+++ b/Rapport/Fremtidig arbejde.docx
@@ -1,6 +1,6 @@
 
 <file path=word/document.xml><?xml version="1.0" encoding="utf-8"?>
-<w:document xmlns:wpc="http://schemas.microsoft.com/office/word/2010/wordprocessingCanvas" xmlns:cx="http://schemas.microsoft.com/office/drawing/2014/chartex" xmlns:cx1="http://schemas.microsoft.com/office/drawing/2015/9/8/chartex" xmlns:mc="http://schemas.openxmlformats.org/markup-compatibility/2006" xmlns:o="urn:schemas-microsoft-com:office:office" xmlns:r="http://schemas.openxmlformats.org/officeDocument/2006/relationships" xmlns:m="http://schemas.openxmlformats.org/officeDocument/2006/math" xmlns:v="urn:schemas-microsoft-com:vml" xmlns:wp14="http://schemas.microsoft.com/office/word/2010/wordprocessingDrawing" xmlns:wp="http://schemas.openxmlformats.org/drawingml/2006/wordprocessingDrawing" xmlns:w10="urn:schemas-microsoft-com:office:word" xmlns:w="http://schemas.openxmlformats.org/wordprocessingml/2006/main" xmlns:w14="http://schemas.microsoft.com/office/word/2010/wordml" xmlns:w15="http://schemas.microsoft.com/office/word/2012/wordml" xmlns:w16se="http://schemas.microsoft.com/office/word/2015/wordml/symex" xmlns:wpg="http://schemas.microsoft.com/office/word/2010/wordprocessingGroup" xmlns:wpi="http://schemas.microsoft.com/office/word/2010/wordprocessingInk" xmlns:wne="http://schemas.microsoft.com/office/word/2006/wordml" xmlns:wps="http://schemas.microsoft.com/office/word/2010/wordprocessingShape" mc:Ignorable="w14 w15 w16se wp14">
+<w:document xmlns:wpc="http://schemas.microsoft.com/office/word/2010/wordprocessingCanvas" xmlns:mc="http://schemas.openxmlformats.org/markup-compatibility/2006" xmlns:o="urn:schemas-microsoft-com:office:office" xmlns:r="http://schemas.openxmlformats.org/officeDocument/2006/relationships" xmlns:m="http://schemas.openxmlformats.org/officeDocument/2006/math" xmlns:v="urn:schemas-microsoft-com:vml" xmlns:wp14="http://schemas.microsoft.com/office/word/2010/wordprocessingDrawing" xmlns:wp="http://schemas.openxmlformats.org/drawingml/2006/wordprocessingDrawing" xmlns:w10="urn:schemas-microsoft-com:office:word" xmlns:w="http://schemas.openxmlformats.org/wordprocessingml/2006/main" xmlns:w14="http://schemas.microsoft.com/office/word/2010/wordml" xmlns:w15="http://schemas.microsoft.com/office/word/2012/wordml" xmlns:wpg="http://schemas.microsoft.com/office/word/2010/wordprocessingGroup" xmlns:wpi="http://schemas.microsoft.com/office/word/2010/wordprocessingInk" xmlns:wne="http://schemas.microsoft.com/office/word/2006/wordml" xmlns:wps="http://schemas.microsoft.com/office/word/2010/wordprocessingShape" mc:Ignorable="w14 w15 wp14">
   <w:body>
     <w:p>
       <w:pPr>
@@ -55,21 +55,19 @@
         <w:rPr>
           <w:lang w:val="da-DK"/>
         </w:rPr>
-        <w:t xml:space="preserve">vil det være oplagt at gøre forbruger delen til en smartphone </w:t>
-      </w:r>
-      <w:proofErr w:type="spellStart"/>
-      <w:r>
-        <w:rPr>
-          <w:lang w:val="da-DK"/>
-        </w:rPr>
-        <w:t>app</w:t>
-      </w:r>
-      <w:proofErr w:type="spellEnd"/>
-      <w:r>
-        <w:rPr>
-          <w:lang w:val="da-DK"/>
-        </w:rPr>
-        <w:t>, således at br</w:t>
+        <w:t>vil de</w:t>
+      </w:r>
+      <w:r>
+        <w:rPr>
+          <w:lang w:val="da-DK"/>
+        </w:rPr>
+        <w:t>t være oplagt at gøre forbrugerapplikationen</w:t>
+      </w:r>
+      <w:r>
+        <w:rPr>
+          <w:lang w:val="da-DK"/>
+        </w:rPr>
+        <w:t xml:space="preserve"> til en smartphone app, således at br</w:t>
       </w:r>
       <w:r>
         <w:rPr>
@@ -105,7 +103,110 @@
         <w:rPr>
           <w:lang w:val="da-DK"/>
         </w:rPr>
-        <w:t xml:space="preserve"> Forbrugeren vil også have muligheder for at begrænse afstanden han ønsker at køre hjemmefra, for at nå alle butikkerne, samt bestemme det maximale antal butikker han ønsker at handle ind i.</w:t>
+        <w:t xml:space="preserve"> Forb</w:t>
+      </w:r>
+      <w:r>
+        <w:rPr>
+          <w:lang w:val="da-DK"/>
+        </w:rPr>
+        <w:t>rugeren vil også have mulighed</w:t>
+      </w:r>
+      <w:r>
+        <w:rPr>
+          <w:lang w:val="da-DK"/>
+        </w:rPr>
+        <w:t xml:space="preserve"> for at begrænse afstanden han ønsker at køre hjemmefra, for at nå alle butikkerne, samt bestemme det maximale antal butikker han ønsker at handle ind i.</w:t>
+      </w:r>
+    </w:p>
+    <w:p>
+      <w:pPr>
+        <w:rPr>
+          <w:lang w:val="da-DK"/>
+        </w:rPr>
+      </w:pPr>
+      <w:r>
+        <w:rPr>
+          <w:lang w:val="da-DK"/>
+        </w:rPr>
+        <w:t>For at hurtigt at udfylde indkøbslisten ville det være en</w:t>
+      </w:r>
+      <w:r>
+        <w:rPr>
+          <w:lang w:val="da-DK"/>
+        </w:rPr>
+        <w:t xml:space="preserve"> mulighed at oprette opskrifter. Disse opskrifter vil indeholde en</w:t>
+      </w:r>
+      <w:r>
+        <w:rPr>
+          <w:lang w:val="da-DK"/>
+        </w:rPr>
+        <w:t xml:space="preserve"> ingrediens</w:t>
+      </w:r>
+      <w:r>
+        <w:rPr>
+          <w:lang w:val="da-DK"/>
+        </w:rPr>
+        <w:t>liste</w:t>
+      </w:r>
+      <w:r>
+        <w:rPr>
+          <w:lang w:val="da-DK"/>
+        </w:rPr>
+        <w:t>.</w:t>
+      </w:r>
+      <w:r>
+        <w:rPr>
+          <w:lang w:val="da-DK"/>
+        </w:rPr>
+        <w:t xml:space="preserve"> </w:t>
+      </w:r>
+      <w:r>
+        <w:rPr>
+          <w:lang w:val="da-DK"/>
+        </w:rPr>
+        <w:t>A</w:t>
+      </w:r>
+      <w:r>
+        <w:rPr>
+          <w:lang w:val="da-DK"/>
+        </w:rPr>
+        <w:t xml:space="preserve">ndre brugere </w:t>
+      </w:r>
+      <w:r>
+        <w:rPr>
+          <w:lang w:val="da-DK"/>
+        </w:rPr>
+        <w:t xml:space="preserve">vil </w:t>
+      </w:r>
+      <w:r>
+        <w:rPr>
+          <w:lang w:val="da-DK"/>
+        </w:rPr>
+        <w:t>så</w:t>
+      </w:r>
+      <w:r>
+        <w:rPr>
+          <w:lang w:val="da-DK"/>
+        </w:rPr>
+        <w:t>ledes være i stand til at se opskrifterne, og skulle de føle sig fristet,</w:t>
+      </w:r>
+      <w:r>
+        <w:rPr>
+          <w:lang w:val="da-DK"/>
+        </w:rPr>
+        <w:t xml:space="preserve"> kan </w:t>
+      </w:r>
+      <w:r>
+        <w:rPr>
+          <w:lang w:val="da-DK"/>
+        </w:rPr>
+        <w:t>de tilføje alle ingredienserne til indkøbslisten</w:t>
+      </w:r>
+      <w:r>
+        <w:rPr>
+          <w:lang w:val="da-DK"/>
+        </w:rPr>
+        <w:t>. Dette ville også være en oplagt metode at planlægge en madplan for ugen.</w:t>
       </w:r>
       <w:bookmarkStart w:id="0" w:name="_GoBack"/>
       <w:bookmarkEnd w:id="0"/>
@@ -120,98 +221,31 @@
         <w:rPr>
           <w:lang w:val="da-DK"/>
         </w:rPr>
-        <w:t>For at hurtigt at udfylde indkøbslisten ville det være en</w:t>
-      </w:r>
-      <w:r>
-        <w:rPr>
-          <w:lang w:val="da-DK"/>
-        </w:rPr>
-        <w:t xml:space="preserve"> mulighed at oprette opskrifter. Disse opskrifter vil indeholde en</w:t>
-      </w:r>
-      <w:r>
-        <w:rPr>
-          <w:lang w:val="da-DK"/>
-        </w:rPr>
-        <w:t xml:space="preserve"> ingrediens liste</w:t>
-      </w:r>
-      <w:r>
-        <w:rPr>
-          <w:lang w:val="da-DK"/>
-        </w:rPr>
-        <w:t>.</w:t>
-      </w:r>
-      <w:r>
-        <w:rPr>
-          <w:lang w:val="da-DK"/>
-        </w:rPr>
-        <w:t xml:space="preserve"> </w:t>
-      </w:r>
-      <w:r>
-        <w:rPr>
-          <w:lang w:val="da-DK"/>
-        </w:rPr>
-        <w:t>A</w:t>
-      </w:r>
-      <w:r>
-        <w:rPr>
-          <w:lang w:val="da-DK"/>
-        </w:rPr>
-        <w:t xml:space="preserve">ndre brugere </w:t>
-      </w:r>
-      <w:r>
-        <w:rPr>
-          <w:lang w:val="da-DK"/>
-        </w:rPr>
-        <w:t xml:space="preserve">vil </w:t>
-      </w:r>
-      <w:r>
-        <w:rPr>
-          <w:lang w:val="da-DK"/>
-        </w:rPr>
-        <w:t>så</w:t>
-      </w:r>
-      <w:r>
-        <w:rPr>
-          <w:lang w:val="da-DK"/>
-        </w:rPr>
-        <w:t>ledes være i stand til at se opskrifterne, og skulle de føle sig fristet,</w:t>
-      </w:r>
-      <w:r>
-        <w:rPr>
-          <w:lang w:val="da-DK"/>
-        </w:rPr>
-        <w:t xml:space="preserve"> kan </w:t>
-      </w:r>
-      <w:r>
-        <w:rPr>
-          <w:lang w:val="da-DK"/>
-        </w:rPr>
-        <w:t>de tilføje alle ingredienserne til indkøbslisten</w:t>
-      </w:r>
-      <w:r>
-        <w:rPr>
-          <w:lang w:val="da-DK"/>
-        </w:rPr>
-        <w:t>. Dette ville også være en oplagt metode at planlægge en madplan for ugen.</w:t>
-      </w:r>
-    </w:p>
-    <w:p>
-      <w:pPr>
-        <w:rPr>
-          <w:lang w:val="da-DK"/>
-        </w:rPr>
-      </w:pPr>
-      <w:r>
-        <w:rPr>
-          <w:lang w:val="da-DK"/>
-        </w:rPr>
-        <w:t>Til selve forretningsmanager delen af produktet, ville det være oplagt at synkronisere databasen med forretnings egen database, således at vare sortimentet bliver opdateret automatisk, og derved gø</w:t>
-      </w:r>
-      <w:r>
-        <w:rPr>
-          <w:lang w:val="da-DK"/>
-        </w:rPr>
-        <w:t>re det let at styre tilbud priserne</w:t>
+        <w:t xml:space="preserve">Til selve forretningsmanagerapplikationen </w:t>
+      </w:r>
+      <w:r>
+        <w:rPr>
+          <w:lang w:val="da-DK"/>
+        </w:rPr>
+        <w:t>af produktet, ville det være oplagt at synkronisere databasen med forretnings egen database, således at vare sortimentet bliver opdateret automatisk, og derved gø</w:t>
+      </w:r>
+      <w:r>
+        <w:rPr>
+          <w:lang w:val="da-DK"/>
+        </w:rPr>
+        <w:t>r</w:t>
+      </w:r>
+      <w:r>
+        <w:rPr>
+          <w:lang w:val="da-DK"/>
+        </w:rPr>
+        <w:t>e det let at styre tilbuds</w:t>
+      </w:r>
+      <w:r>
+        <w:rPr>
+          <w:lang w:val="da-DK"/>
+        </w:rPr>
+        <w:t>priserne</w:t>
       </w:r>
       <w:r>
         <w:rPr>
@@ -311,7 +345,7 @@
 </file>
 
 <file path=word/styles.xml><?xml version="1.0" encoding="utf-8"?>
-<w:styles xmlns:mc="http://schemas.openxmlformats.org/markup-compatibility/2006" xmlns:r="http://schemas.openxmlformats.org/officeDocument/2006/relationships" xmlns:w="http://schemas.openxmlformats.org/wordprocessingml/2006/main" xmlns:w14="http://schemas.microsoft.com/office/word/2010/wordml" xmlns:w15="http://schemas.microsoft.com/office/word/2012/wordml" xmlns:w16se="http://schemas.microsoft.com/office/word/2015/wordml/symex" mc:Ignorable="w14 w15 w16se">
+<w:styles xmlns:mc="http://schemas.openxmlformats.org/markup-compatibility/2006" xmlns:r="http://schemas.openxmlformats.org/officeDocument/2006/relationships" xmlns:w="http://schemas.openxmlformats.org/wordprocessingml/2006/main" xmlns:w14="http://schemas.microsoft.com/office/word/2010/wordml" xmlns:w15="http://schemas.microsoft.com/office/word/2012/wordml" mc:Ignorable="w14 w15">
   <w:docDefaults>
     <w:rPrDefault>
       <w:rPr>
@@ -704,13 +738,13 @@
     <w:name w:val="Normal"/>
     <w:qFormat/>
   </w:style>
-  <w:style w:type="character" w:default="1" w:styleId="Standardskrifttypeiafsnit">
+  <w:style w:type="character" w:default="1" w:styleId="DefaultParagraphFont">
     <w:name w:val="Default Paragraph Font"/>
     <w:uiPriority w:val="1"/>
     <w:semiHidden/>
     <w:unhideWhenUsed/>
   </w:style>
-  <w:style w:type="table" w:default="1" w:styleId="Tabel-Normal">
+  <w:style w:type="table" w:default="1" w:styleId="TableNormal">
     <w:name w:val="Normal Table"/>
     <w:uiPriority w:val="99"/>
     <w:semiHidden/>
@@ -725,7 +759,7 @@
       </w:tblCellMar>
     </w:tblPr>
   </w:style>
-  <w:style w:type="numbering" w:default="1" w:styleId="Ingenoversigt">
+  <w:style w:type="numbering" w:default="1" w:styleId="NoList">
     <w:name w:val="No List"/>
     <w:uiPriority w:val="99"/>
     <w:semiHidden/>

</xml_diff>

<commit_message>
Stavefejl i Fremtidig arbejde.docx
</commit_message>
<xml_diff>
--- a/Rapport/Fremtidig arbejde.docx
+++ b/Rapport/Fremtidig arbejde.docx
@@ -1,6 +1,6 @@
 
 <file path=word/document.xml><?xml version="1.0" encoding="utf-8"?>
-<w:document xmlns:wpc="http://schemas.microsoft.com/office/word/2010/wordprocessingCanvas" xmlns:mc="http://schemas.openxmlformats.org/markup-compatibility/2006" xmlns:o="urn:schemas-microsoft-com:office:office" xmlns:r="http://schemas.openxmlformats.org/officeDocument/2006/relationships" xmlns:m="http://schemas.openxmlformats.org/officeDocument/2006/math" xmlns:v="urn:schemas-microsoft-com:vml" xmlns:wp14="http://schemas.microsoft.com/office/word/2010/wordprocessingDrawing" xmlns:wp="http://schemas.openxmlformats.org/drawingml/2006/wordprocessingDrawing" xmlns:w10="urn:schemas-microsoft-com:office:word" xmlns:w="http://schemas.openxmlformats.org/wordprocessingml/2006/main" xmlns:w14="http://schemas.microsoft.com/office/word/2010/wordml" xmlns:w15="http://schemas.microsoft.com/office/word/2012/wordml" xmlns:wpg="http://schemas.microsoft.com/office/word/2010/wordprocessingGroup" xmlns:wpi="http://schemas.microsoft.com/office/word/2010/wordprocessingInk" xmlns:wne="http://schemas.microsoft.com/office/word/2006/wordml" xmlns:wps="http://schemas.microsoft.com/office/word/2010/wordprocessingShape" mc:Ignorable="w14 w15 wp14">
+<w:document xmlns:wpc="http://schemas.microsoft.com/office/word/2010/wordprocessingCanvas" xmlns:cx="http://schemas.microsoft.com/office/drawing/2014/chartex" xmlns:cx1="http://schemas.microsoft.com/office/drawing/2015/9/8/chartex" xmlns:mc="http://schemas.openxmlformats.org/markup-compatibility/2006" xmlns:o="urn:schemas-microsoft-com:office:office" xmlns:r="http://schemas.openxmlformats.org/officeDocument/2006/relationships" xmlns:m="http://schemas.openxmlformats.org/officeDocument/2006/math" xmlns:v="urn:schemas-microsoft-com:vml" xmlns:wp14="http://schemas.microsoft.com/office/word/2010/wordprocessingDrawing" xmlns:wp="http://schemas.openxmlformats.org/drawingml/2006/wordprocessingDrawing" xmlns:w10="urn:schemas-microsoft-com:office:word" xmlns:w="http://schemas.openxmlformats.org/wordprocessingml/2006/main" xmlns:w14="http://schemas.microsoft.com/office/word/2010/wordml" xmlns:w15="http://schemas.microsoft.com/office/word/2012/wordml" xmlns:w16se="http://schemas.microsoft.com/office/word/2015/wordml/symex" xmlns:wpg="http://schemas.microsoft.com/office/word/2010/wordprocessingGroup" xmlns:wpi="http://schemas.microsoft.com/office/word/2010/wordprocessingInk" xmlns:wne="http://schemas.microsoft.com/office/word/2006/wordml" xmlns:wps="http://schemas.microsoft.com/office/word/2010/wordprocessingShape" mc:Ignorable="w14 w15 w16se wp14">
   <w:body>
     <w:p>
       <w:pPr>
@@ -115,7 +115,21 @@
         <w:rPr>
           <w:lang w:val="da-DK"/>
         </w:rPr>
-        <w:t xml:space="preserve"> for at begrænse afstanden han ønsker at køre hjemmefra, for at nå alle butikkerne, samt bestemme det maximale antal butikker han ønsker at handle ind i.</w:t>
+        <w:t xml:space="preserve"> for at begrænse afstanden han ønsker at køre hjemmefra, for at nå alle b</w:t>
+      </w:r>
+      <w:r>
+        <w:rPr>
+          <w:lang w:val="da-DK"/>
+        </w:rPr>
+        <w:t>utikkerne, samt bestemme det maks</w:t>
+      </w:r>
+      <w:bookmarkStart w:id="0" w:name="_GoBack"/>
+      <w:bookmarkEnd w:id="0"/>
+      <w:r>
+        <w:rPr>
+          <w:lang w:val="da-DK"/>
+        </w:rPr>
+        <w:t>imale antal butikker han ønsker at handle ind i.</w:t>
       </w:r>
     </w:p>
     <w:p>
@@ -208,8 +222,6 @@
         </w:rPr>
         <w:t>. Dette ville også være en oplagt metode at planlægge en madplan for ugen.</w:t>
       </w:r>
-      <w:bookmarkStart w:id="0" w:name="_GoBack"/>
-      <w:bookmarkEnd w:id="0"/>
     </w:p>
     <w:p>
       <w:pPr>
@@ -345,7 +357,7 @@
 </file>
 
 <file path=word/styles.xml><?xml version="1.0" encoding="utf-8"?>
-<w:styles xmlns:mc="http://schemas.openxmlformats.org/markup-compatibility/2006" xmlns:r="http://schemas.openxmlformats.org/officeDocument/2006/relationships" xmlns:w="http://schemas.openxmlformats.org/wordprocessingml/2006/main" xmlns:w14="http://schemas.microsoft.com/office/word/2010/wordml" xmlns:w15="http://schemas.microsoft.com/office/word/2012/wordml" mc:Ignorable="w14 w15">
+<w:styles xmlns:mc="http://schemas.openxmlformats.org/markup-compatibility/2006" xmlns:r="http://schemas.openxmlformats.org/officeDocument/2006/relationships" xmlns:w="http://schemas.openxmlformats.org/wordprocessingml/2006/main" xmlns:w14="http://schemas.microsoft.com/office/word/2010/wordml" xmlns:w15="http://schemas.microsoft.com/office/word/2012/wordml" xmlns:w16se="http://schemas.microsoft.com/office/word/2015/wordml/symex" mc:Ignorable="w14 w15 w16se">
   <w:docDefaults>
     <w:rPrDefault>
       <w:rPr>
@@ -738,13 +750,13 @@
     <w:name w:val="Normal"/>
     <w:qFormat/>
   </w:style>
-  <w:style w:type="character" w:default="1" w:styleId="DefaultParagraphFont">
+  <w:style w:type="character" w:default="1" w:styleId="Standardskrifttypeiafsnit">
     <w:name w:val="Default Paragraph Font"/>
     <w:uiPriority w:val="1"/>
     <w:semiHidden/>
     <w:unhideWhenUsed/>
   </w:style>
-  <w:style w:type="table" w:default="1" w:styleId="TableNormal">
+  <w:style w:type="table" w:default="1" w:styleId="Tabel-Normal">
     <w:name w:val="Normal Table"/>
     <w:uiPriority w:val="99"/>
     <w:semiHidden/>
@@ -759,7 +771,7 @@
       </w:tblCellMar>
     </w:tblPr>
   </w:style>
-  <w:style w:type="numbering" w:default="1" w:styleId="NoList">
+  <w:style w:type="numbering" w:default="1" w:styleId="Ingenoversigt">
     <w:name w:val="No List"/>
     <w:uiPriority w:val="99"/>
     <w:semiHidden/>

</xml_diff>